<commit_message>
Solve Python variable assignment
</commit_message>
<xml_diff>
--- a/Python_Assignment1.docx
+++ b/Python_Assignment1.docx
@@ -1,6 +1,6 @@
 
 <file path=word/document.xml><?xml version="1.0" encoding="utf-8"?>
-<w:document xmlns:wpc="http://schemas.microsoft.com/office/word/2010/wordprocessingCanvas" xmlns:cx="http://schemas.microsoft.com/office/drawing/2014/chartex" xmlns:cx1="http://schemas.microsoft.com/office/drawing/2015/9/8/chartex" xmlns:cx2="http://schemas.microsoft.com/office/drawing/2015/10/21/chartex" xmlns:cx3="http://schemas.microsoft.com/office/drawing/2016/5/9/chartex" xmlns:cx4="http://schemas.microsoft.com/office/drawing/2016/5/10/chartex" xmlns:cx5="http://schemas.microsoft.com/office/drawing/2016/5/11/chartex" xmlns:cx6="http://schemas.microsoft.com/office/drawing/2016/5/12/chartex" xmlns:cx7="http://schemas.microsoft.com/office/drawing/2016/5/13/chartex" xmlns:cx8="http://schemas.microsoft.com/office/drawing/2016/5/14/chartex" xmlns:mc="http://schemas.openxmlformats.org/markup-compatibility/2006" xmlns:aink="http://schemas.microsoft.com/office/drawing/2016/ink" xmlns:am3d="http://schemas.microsoft.com/office/drawing/2017/model3d" xmlns:o="urn:schemas-microsoft-com:office:office" xmlns:r="http://schemas.openxmlformats.org/officeDocument/2006/relationships" xmlns:m="http://schemas.openxmlformats.org/officeDocument/2006/math" xmlns:v="urn:schemas-microsoft-com:vml" xmlns:wp14="http://schemas.microsoft.com/office/word/2010/wordprocessingDrawing" xmlns:wp="http://schemas.openxmlformats.org/drawingml/2006/wordprocessingDrawing" xmlns:w10="urn:schemas-microsoft-com:office:word" xmlns:w="http://schemas.openxmlformats.org/wordprocessingml/2006/main" xmlns:w14="http://schemas.microsoft.com/office/word/2010/wordml" xmlns:w15="http://schemas.microsoft.com/office/word/2012/wordml" xmlns:w16cex="http://schemas.microsoft.com/office/word/2018/wordml/cex" xmlns:w16cid="http://schemas.microsoft.com/office/word/2016/wordml/cid" xmlns:w16="http://schemas.microsoft.com/office/word/2018/wordml" xmlns:w16sdtdh="http://schemas.microsoft.com/office/word/2020/wordml/sdtdatahash" xmlns:w16se="http://schemas.microsoft.com/office/word/2015/wordml/symex" xmlns:wpg="http://schemas.microsoft.com/office/word/2010/wordprocessingGroup" xmlns:wpi="http://schemas.microsoft.com/office/word/2010/wordprocessingInk" xmlns:wne="http://schemas.microsoft.com/office/word/2006/wordml" xmlns:wps="http://schemas.microsoft.com/office/word/2010/wordprocessingShape" mc:Ignorable="w14 w15 w16se w16cid w16 w16cex w16sdtdh wp14">
+<w:document xmlns:wpc="http://schemas.microsoft.com/office/word/2010/wordprocessingCanvas" xmlns:mc="http://schemas.openxmlformats.org/markup-compatibility/2006" xmlns:o="urn:schemas-microsoft-com:office:office" xmlns:r="http://schemas.openxmlformats.org/officeDocument/2006/relationships" xmlns:m="http://schemas.openxmlformats.org/officeDocument/2006/math" xmlns:v="urn:schemas-microsoft-com:vml" xmlns:wp14="http://schemas.microsoft.com/office/word/2010/wordprocessingDrawing" xmlns:wp="http://schemas.openxmlformats.org/drawingml/2006/wordprocessingDrawing" xmlns:w10="urn:schemas-microsoft-com:office:word" xmlns:w="http://schemas.openxmlformats.org/wordprocessingml/2006/main" xmlns:w14="http://schemas.microsoft.com/office/word/2010/wordml" xmlns:w15="http://schemas.microsoft.com/office/word/2012/wordml" xmlns:wpg="http://schemas.microsoft.com/office/word/2010/wordprocessingGroup" xmlns:wpi="http://schemas.microsoft.com/office/word/2010/wordprocessingInk" xmlns:wne="http://schemas.microsoft.com/office/word/2006/wordml" xmlns:wps="http://schemas.microsoft.com/office/word/2010/wordprocessingShape" mc:Ignorable="w14 w15 wp14">
   <w:body>
     <w:p>
       <w:pPr>
@@ -333,6 +333,27 @@
                       <w:rFonts w:asciiTheme="minorHAnsi" w:eastAsia="Open Sans" w:hAnsiTheme="minorHAnsi" w:cs="Open Sans"/>
                     </w:rPr>
                   </w:pPr>
+                  <w:r>
+                    <w:rPr>
+                      <w:rFonts w:asciiTheme="minorHAnsi" w:eastAsia="Open Sans" w:hAnsiTheme="minorHAnsi" w:cs="Open Sans"/>
+                    </w:rPr>
+                    <w:t>age = 25</w:t>
+                  </w:r>
+                </w:p>
+                <w:p>
+                  <w:pPr>
+                    <w:widowControl w:val="0"/>
+                    <w:spacing w:line="240" w:lineRule="auto"/>
+                    <w:rPr>
+                      <w:rFonts w:asciiTheme="minorHAnsi" w:eastAsia="Open Sans" w:hAnsiTheme="minorHAnsi" w:cs="Open Sans"/>
+                    </w:rPr>
+                  </w:pPr>
+                  <w:r>
+                    <w:rPr>
+                      <w:rFonts w:asciiTheme="minorHAnsi" w:eastAsia="Open Sans" w:hAnsiTheme="minorHAnsi" w:cs="Open Sans"/>
+                    </w:rPr>
+                    <w:t>print(age)</w:t>
+                  </w:r>
                 </w:p>
               </w:tc>
             </w:tr>
@@ -487,12 +508,103 @@
                 </w:tcPr>
                 <w:p>
                   <w:pPr>
+                    <w:spacing w:line="240" w:lineRule="auto"/>
+                    <w:rPr>
+                      <w:rFonts w:ascii="Times New Roman" w:eastAsia="Times New Roman" w:hAnsi="Times New Roman" w:cs="Times New Roman"/>
+                      <w:sz w:val="24"/>
+                      <w:szCs w:val="24"/>
+                      <w:lang w:val="en-US"/>
+                    </w:rPr>
+                  </w:pPr>
+                  <w:proofErr w:type="spellStart"/>
+                  <w:r>
+                    <w:rPr>
+                      <w:rFonts w:ascii="Times New Roman" w:eastAsia="Times New Roman" w:hAnsi="Times New Roman" w:cs="Times New Roman"/>
+                      <w:sz w:val="24"/>
+                      <w:szCs w:val="24"/>
+                      <w:lang w:val="en-US"/>
+                    </w:rPr>
+                    <w:t>badiru</w:t>
+                  </w:r>
+                  <w:proofErr w:type="spellEnd"/>
+                  <w:r>
+                    <w:rPr>
+                      <w:rFonts w:ascii="Times New Roman" w:eastAsia="Times New Roman" w:hAnsi="Times New Roman" w:cs="Times New Roman"/>
+                      <w:sz w:val="24"/>
+                      <w:szCs w:val="24"/>
+                      <w:lang w:val="en-US"/>
+                    </w:rPr>
+                    <w:t xml:space="preserve"> = "money out"</w:t>
+                  </w:r>
+                </w:p>
+                <w:p>
+                  <w:pPr>
+                    <w:spacing w:line="240" w:lineRule="auto"/>
+                    <w:rPr>
+                      <w:rFonts w:ascii="Times New Roman" w:eastAsia="Times New Roman" w:hAnsi="Times New Roman" w:cs="Times New Roman"/>
+                      <w:sz w:val="24"/>
+                      <w:szCs w:val="24"/>
+                      <w:lang w:val="en-US"/>
+                    </w:rPr>
+                  </w:pPr>
+                  <w:proofErr w:type="spellStart"/>
+                  <w:r>
+                    <w:rPr>
+                      <w:rFonts w:ascii="Times New Roman" w:eastAsia="Times New Roman" w:hAnsi="Times New Roman" w:cs="Times New Roman"/>
+                      <w:sz w:val="24"/>
+                      <w:szCs w:val="24"/>
+                      <w:lang w:val="en-US"/>
+                    </w:rPr>
+                    <w:t>badiru</w:t>
+                  </w:r>
+                  <w:proofErr w:type="spellEnd"/>
+                  <w:r>
+                    <w:rPr>
+                      <w:rFonts w:ascii="Times New Roman" w:eastAsia="Times New Roman" w:hAnsi="Times New Roman" w:cs="Times New Roman"/>
+                      <w:sz w:val="24"/>
+                      <w:szCs w:val="24"/>
+                      <w:lang w:val="en-US"/>
+                    </w:rPr>
+                    <w:t xml:space="preserve"> = 455.20</w:t>
+                  </w:r>
+                </w:p>
+                <w:p>
+                  <w:pPr>
                     <w:widowControl w:val="0"/>
                     <w:spacing w:line="240" w:lineRule="auto"/>
                     <w:rPr>
                       <w:rFonts w:asciiTheme="minorHAnsi" w:eastAsia="Open Sans" w:hAnsiTheme="minorHAnsi" w:cs="Open Sans"/>
                     </w:rPr>
                   </w:pPr>
+                  <w:r>
+                    <w:rPr>
+                      <w:rFonts w:ascii="Times New Roman" w:eastAsia="Times New Roman" w:hAnsi="Times New Roman" w:cs="Times New Roman"/>
+                      <w:sz w:val="24"/>
+                      <w:szCs w:val="24"/>
+                      <w:lang w:val="en-US"/>
+                    </w:rPr>
+                    <w:t>print(</w:t>
+                  </w:r>
+                  <w:proofErr w:type="spellStart"/>
+                  <w:r>
+                    <w:rPr>
+                      <w:rFonts w:ascii="Times New Roman" w:eastAsia="Times New Roman" w:hAnsi="Times New Roman" w:cs="Times New Roman"/>
+                      <w:sz w:val="24"/>
+                      <w:szCs w:val="24"/>
+                      <w:lang w:val="en-US"/>
+                    </w:rPr>
+                    <w:t>badiru</w:t>
+                  </w:r>
+                  <w:proofErr w:type="spellEnd"/>
+                  <w:r>
+                    <w:rPr>
+                      <w:rFonts w:ascii="Times New Roman" w:eastAsia="Times New Roman" w:hAnsi="Times New Roman" w:cs="Times New Roman"/>
+                      <w:sz w:val="24"/>
+                      <w:szCs w:val="24"/>
+                      <w:lang w:val="en-US"/>
+                    </w:rPr>
+                    <w:t>)</w:t>
+                  </w:r>
                 </w:p>
               </w:tc>
             </w:tr>
@@ -654,12 +766,41 @@
                 </w:tcPr>
                 <w:p>
                   <w:pPr>
+                    <w:spacing w:line="240" w:lineRule="auto"/>
+                    <w:rPr>
+                      <w:rFonts w:ascii="Times New Roman" w:eastAsia="Times New Roman" w:hAnsi="Times New Roman" w:cs="Times New Roman"/>
+                      <w:sz w:val="24"/>
+                      <w:szCs w:val="24"/>
+                      <w:lang w:val="en-US"/>
+                    </w:rPr>
+                  </w:pPr>
+                  <w:r>
+                    <w:rPr>
+                      <w:rFonts w:ascii="Times New Roman" w:eastAsia="Times New Roman" w:hAnsi="Times New Roman" w:cs="Times New Roman"/>
+                      <w:sz w:val="24"/>
+                      <w:szCs w:val="24"/>
+                      <w:lang w:val="en-US"/>
+                    </w:rPr>
+                    <w:t>light = "stop"</w:t>
+                  </w:r>
+                </w:p>
+                <w:p>
+                  <w:pPr>
                     <w:widowControl w:val="0"/>
                     <w:spacing w:line="240" w:lineRule="auto"/>
                     <w:rPr>
                       <w:rFonts w:asciiTheme="minorHAnsi" w:eastAsia="Open Sans" w:hAnsiTheme="minorHAnsi" w:cs="Open Sans"/>
                     </w:rPr>
                   </w:pPr>
+                  <w:r>
+                    <w:rPr>
+                      <w:rFonts w:ascii="Times New Roman" w:eastAsia="Times New Roman" w:hAnsi="Times New Roman" w:cs="Times New Roman"/>
+                      <w:sz w:val="24"/>
+                      <w:szCs w:val="24"/>
+                      <w:lang w:val="en-US"/>
+                    </w:rPr>
+                    <w:t>print(light)</w:t>
+                  </w:r>
                 </w:p>
               </w:tc>
             </w:tr>
@@ -860,12 +1001,183 @@
                 </w:tcPr>
                 <w:p>
                   <w:pPr>
+                    <w:spacing w:line="240" w:lineRule="auto"/>
+                    <w:rPr>
+                      <w:rFonts w:ascii="Times New Roman" w:eastAsia="Times New Roman" w:hAnsi="Times New Roman" w:cs="Times New Roman"/>
+                      <w:sz w:val="24"/>
+                      <w:szCs w:val="24"/>
+                      <w:lang w:val="en-US"/>
+                    </w:rPr>
+                  </w:pPr>
+                  <w:proofErr w:type="spellStart"/>
+                  <w:r>
+                    <w:rPr>
+                      <w:rFonts w:ascii="Times New Roman" w:eastAsia="Times New Roman" w:hAnsi="Times New Roman" w:cs="Times New Roman"/>
+                      <w:sz w:val="24"/>
+                      <w:szCs w:val="24"/>
+                      <w:lang w:val="en-US"/>
+                    </w:rPr>
+                    <w:lastRenderedPageBreak/>
+                    <w:t>firstname</w:t>
+                  </w:r>
+                  <w:proofErr w:type="spellEnd"/>
+                  <w:r>
+                    <w:rPr>
+                      <w:rFonts w:ascii="Times New Roman" w:eastAsia="Times New Roman" w:hAnsi="Times New Roman" w:cs="Times New Roman"/>
+                      <w:sz w:val="24"/>
+                      <w:szCs w:val="24"/>
+                      <w:lang w:val="en-US"/>
+                    </w:rPr>
+                    <w:t xml:space="preserve"> = "</w:t>
+                  </w:r>
+                  <w:proofErr w:type="spellStart"/>
+                  <w:r>
+                    <w:rPr>
+                      <w:rFonts w:ascii="Times New Roman" w:eastAsia="Times New Roman" w:hAnsi="Times New Roman" w:cs="Times New Roman"/>
+                      <w:sz w:val="24"/>
+                      <w:szCs w:val="24"/>
+                      <w:lang w:val="en-US"/>
+                    </w:rPr>
+                    <w:t>Suliamon</w:t>
+                  </w:r>
+                  <w:proofErr w:type="spellEnd"/>
+                  <w:r>
+                    <w:rPr>
+                      <w:rFonts w:ascii="Times New Roman" w:eastAsia="Times New Roman" w:hAnsi="Times New Roman" w:cs="Times New Roman"/>
+                      <w:sz w:val="24"/>
+                      <w:szCs w:val="24"/>
+                      <w:lang w:val="en-US"/>
+                    </w:rPr>
+                    <w:t>"</w:t>
+                  </w:r>
+                </w:p>
+                <w:p>
+                  <w:pPr>
+                    <w:spacing w:line="240" w:lineRule="auto"/>
+                    <w:rPr>
+                      <w:rFonts w:ascii="Times New Roman" w:eastAsia="Times New Roman" w:hAnsi="Times New Roman" w:cs="Times New Roman"/>
+                      <w:sz w:val="24"/>
+                      <w:szCs w:val="24"/>
+                      <w:lang w:val="en-US"/>
+                    </w:rPr>
+                  </w:pPr>
+                  <w:r>
+                    <w:rPr>
+                      <w:rFonts w:ascii="Times New Roman" w:eastAsia="Times New Roman" w:hAnsi="Times New Roman" w:cs="Times New Roman"/>
+                      <w:sz w:val="24"/>
+                      <w:szCs w:val="24"/>
+                      <w:lang w:val="en-US"/>
+                    </w:rPr>
+                    <w:t xml:space="preserve">surname = " </w:t>
+                  </w:r>
+                  <w:proofErr w:type="spellStart"/>
+                  <w:r>
+                    <w:rPr>
+                      <w:rFonts w:ascii="Times New Roman" w:eastAsia="Times New Roman" w:hAnsi="Times New Roman" w:cs="Times New Roman"/>
+                      <w:sz w:val="24"/>
+                      <w:szCs w:val="24"/>
+                      <w:lang w:val="en-US"/>
+                    </w:rPr>
+                    <w:t>Badiru</w:t>
+                  </w:r>
+                  <w:proofErr w:type="spellEnd"/>
+                  <w:r>
+                    <w:rPr>
+                      <w:rFonts w:ascii="Times New Roman" w:eastAsia="Times New Roman" w:hAnsi="Times New Roman" w:cs="Times New Roman"/>
+                      <w:sz w:val="24"/>
+                      <w:szCs w:val="24"/>
+                      <w:lang w:val="en-US"/>
+                    </w:rPr>
+                    <w:t>"</w:t>
+                  </w:r>
+                </w:p>
+                <w:p>
+                  <w:pPr>
+                    <w:spacing w:line="240" w:lineRule="auto"/>
+                    <w:rPr>
+                      <w:rFonts w:ascii="Times New Roman" w:eastAsia="Times New Roman" w:hAnsi="Times New Roman" w:cs="Times New Roman"/>
+                      <w:sz w:val="24"/>
+                      <w:szCs w:val="24"/>
+                      <w:lang w:val="en-US"/>
+                    </w:rPr>
+                  </w:pPr>
+                </w:p>
+                <w:p>
+                  <w:pPr>
                     <w:widowControl w:val="0"/>
                     <w:spacing w:line="240" w:lineRule="auto"/>
                     <w:rPr>
+                      <w:rFonts w:ascii="Times New Roman" w:eastAsia="Times New Roman" w:hAnsi="Times New Roman" w:cs="Times New Roman"/>
+                      <w:sz w:val="24"/>
+                      <w:szCs w:val="24"/>
+                      <w:lang w:val="en-US"/>
+                    </w:rPr>
+                  </w:pPr>
+                  <w:r>
+                    <w:rPr>
+                      <w:rFonts w:ascii="Times New Roman" w:eastAsia="Times New Roman" w:hAnsi="Times New Roman" w:cs="Times New Roman"/>
+                      <w:sz w:val="24"/>
+                      <w:szCs w:val="24"/>
+                      <w:lang w:val="en-US"/>
+                    </w:rPr>
+                    <w:t>print(</w:t>
+                  </w:r>
+                  <w:proofErr w:type="spellStart"/>
+                  <w:r>
+                    <w:rPr>
+                      <w:rFonts w:ascii="Times New Roman" w:eastAsia="Times New Roman" w:hAnsi="Times New Roman" w:cs="Times New Roman"/>
+                      <w:sz w:val="24"/>
+                      <w:szCs w:val="24"/>
+                      <w:lang w:val="en-US"/>
+                    </w:rPr>
+                    <w:t>firstname</w:t>
+                  </w:r>
+                  <w:proofErr w:type="spellEnd"/>
+                  <w:r>
+                    <w:rPr>
+                      <w:rFonts w:ascii="Times New Roman" w:eastAsia="Times New Roman" w:hAnsi="Times New Roman" w:cs="Times New Roman"/>
+                      <w:sz w:val="24"/>
+                      <w:szCs w:val="24"/>
+                      <w:lang w:val="en-US"/>
+                    </w:rPr>
+                    <w:t>)</w:t>
+                  </w:r>
+                </w:p>
+                <w:p>
+                  <w:pPr>
+                    <w:widowControl w:val="0"/>
+                    <w:spacing w:line="240" w:lineRule="auto"/>
+                    <w:rPr>
                       <w:rFonts w:asciiTheme="minorHAnsi" w:eastAsia="Open Sans" w:hAnsiTheme="minorHAnsi" w:cs="Open Sans"/>
                     </w:rPr>
                   </w:pPr>
+                  <w:r>
+                    <w:rPr>
+                      <w:rFonts w:ascii="Times New Roman" w:eastAsia="Times New Roman" w:hAnsi="Times New Roman" w:cs="Times New Roman"/>
+                      <w:sz w:val="24"/>
+                      <w:szCs w:val="24"/>
+                      <w:lang w:val="en-US"/>
+                    </w:rPr>
+                    <w:t>print(</w:t>
+                  </w:r>
+                  <w:r>
+                    <w:rPr>
+                      <w:rFonts w:ascii="Times New Roman" w:eastAsia="Times New Roman" w:hAnsi="Times New Roman" w:cs="Times New Roman"/>
+                      <w:sz w:val="24"/>
+                      <w:szCs w:val="24"/>
+                      <w:lang w:val="en-US"/>
+                    </w:rPr>
+                    <w:t>surname</w:t>
+                  </w:r>
+                  <w:r>
+                    <w:rPr>
+                      <w:rFonts w:ascii="Times New Roman" w:eastAsia="Times New Roman" w:hAnsi="Times New Roman" w:cs="Times New Roman"/>
+                      <w:sz w:val="24"/>
+                      <w:szCs w:val="24"/>
+                      <w:lang w:val="en-US"/>
+                    </w:rPr>
+                    <w:t>)</w:t>
+                  </w:r>
                 </w:p>
               </w:tc>
             </w:tr>
@@ -935,12 +1247,6 @@
                 <w:rFonts w:asciiTheme="minorHAnsi" w:eastAsia="Open Sans" w:hAnsiTheme="minorHAnsi" w:cs="Open Sans"/>
               </w:rPr>
               <w:br/>
-            </w:r>
-            <w:r>
-              <w:rPr>
-                <w:rFonts w:asciiTheme="minorHAnsi" w:eastAsia="Open Sans" w:hAnsiTheme="minorHAnsi" w:cs="Open Sans"/>
-              </w:rPr>
-              <w:lastRenderedPageBreak/>
               <w:t xml:space="preserve">Create a second variable to hold your </w:t>
             </w:r>
             <w:r>
@@ -1091,12 +1397,143 @@
                 </w:tcPr>
                 <w:p>
                   <w:pPr>
+                    <w:spacing w:line="240" w:lineRule="auto"/>
+                    <w:rPr>
+                      <w:rFonts w:ascii="Times New Roman" w:eastAsia="Times New Roman" w:hAnsi="Times New Roman" w:cs="Times New Roman"/>
+                      <w:sz w:val="24"/>
+                      <w:szCs w:val="24"/>
+                      <w:lang w:val="en-US"/>
+                    </w:rPr>
+                  </w:pPr>
+                  <w:proofErr w:type="spellStart"/>
+                  <w:r>
+                    <w:rPr>
+                      <w:rFonts w:ascii="Times New Roman" w:eastAsia="Times New Roman" w:hAnsi="Times New Roman" w:cs="Times New Roman"/>
+                      <w:sz w:val="24"/>
+                      <w:szCs w:val="24"/>
+                      <w:lang w:val="en-US"/>
+                    </w:rPr>
+                    <w:t>firstname</w:t>
+                  </w:r>
+                  <w:proofErr w:type="spellEnd"/>
+                  <w:r>
+                    <w:rPr>
+                      <w:rFonts w:ascii="Times New Roman" w:eastAsia="Times New Roman" w:hAnsi="Times New Roman" w:cs="Times New Roman"/>
+                      <w:sz w:val="24"/>
+                      <w:szCs w:val="24"/>
+                      <w:lang w:val="en-US"/>
+                    </w:rPr>
+                    <w:t xml:space="preserve"> = "</w:t>
+                  </w:r>
+                  <w:proofErr w:type="spellStart"/>
+                  <w:r>
+                    <w:rPr>
+                      <w:rFonts w:ascii="Times New Roman" w:eastAsia="Times New Roman" w:hAnsi="Times New Roman" w:cs="Times New Roman"/>
+                      <w:sz w:val="24"/>
+                      <w:szCs w:val="24"/>
+                      <w:lang w:val="en-US"/>
+                    </w:rPr>
+                    <w:t>Suliamon</w:t>
+                  </w:r>
+                  <w:proofErr w:type="spellEnd"/>
+                  <w:r>
+                    <w:rPr>
+                      <w:rFonts w:ascii="Times New Roman" w:eastAsia="Times New Roman" w:hAnsi="Times New Roman" w:cs="Times New Roman"/>
+                      <w:sz w:val="24"/>
+                      <w:szCs w:val="24"/>
+                      <w:lang w:val="en-US"/>
+                    </w:rPr>
+                    <w:t>"</w:t>
+                  </w:r>
+                </w:p>
+                <w:p>
+                  <w:pPr>
+                    <w:spacing w:line="240" w:lineRule="auto"/>
+                    <w:rPr>
+                      <w:rFonts w:ascii="Times New Roman" w:eastAsia="Times New Roman" w:hAnsi="Times New Roman" w:cs="Times New Roman"/>
+                      <w:sz w:val="24"/>
+                      <w:szCs w:val="24"/>
+                      <w:lang w:val="en-US"/>
+                    </w:rPr>
+                  </w:pPr>
+                  <w:r>
+                    <w:rPr>
+                      <w:rFonts w:ascii="Times New Roman" w:eastAsia="Times New Roman" w:hAnsi="Times New Roman" w:cs="Times New Roman"/>
+                      <w:sz w:val="24"/>
+                      <w:szCs w:val="24"/>
+                      <w:lang w:val="en-US"/>
+                    </w:rPr>
+                    <w:t xml:space="preserve">surname = " </w:t>
+                  </w:r>
+                  <w:proofErr w:type="spellStart"/>
+                  <w:r>
+                    <w:rPr>
+                      <w:rFonts w:ascii="Times New Roman" w:eastAsia="Times New Roman" w:hAnsi="Times New Roman" w:cs="Times New Roman"/>
+                      <w:sz w:val="24"/>
+                      <w:szCs w:val="24"/>
+                      <w:lang w:val="en-US"/>
+                    </w:rPr>
+                    <w:t>Badiru</w:t>
+                  </w:r>
+                  <w:proofErr w:type="spellEnd"/>
+                  <w:r>
+                    <w:rPr>
+                      <w:rFonts w:ascii="Times New Roman" w:eastAsia="Times New Roman" w:hAnsi="Times New Roman" w:cs="Times New Roman"/>
+                      <w:sz w:val="24"/>
+                      <w:szCs w:val="24"/>
+                      <w:lang w:val="en-US"/>
+                    </w:rPr>
+                    <w:t>"</w:t>
+                  </w:r>
+                </w:p>
+                <w:p>
+                  <w:pPr>
+                    <w:spacing w:line="240" w:lineRule="auto"/>
+                    <w:rPr>
+                      <w:rFonts w:ascii="Times New Roman" w:eastAsia="Times New Roman" w:hAnsi="Times New Roman" w:cs="Times New Roman"/>
+                      <w:sz w:val="24"/>
+                      <w:szCs w:val="24"/>
+                      <w:lang w:val="en-US"/>
+                    </w:rPr>
+                  </w:pPr>
+                </w:p>
+                <w:p>
+                  <w:pPr>
                     <w:widowControl w:val="0"/>
                     <w:spacing w:line="240" w:lineRule="auto"/>
                     <w:rPr>
                       <w:rFonts w:asciiTheme="minorHAnsi" w:eastAsia="Open Sans" w:hAnsiTheme="minorHAnsi" w:cs="Open Sans"/>
                     </w:rPr>
                   </w:pPr>
+                  <w:r>
+                    <w:rPr>
+                      <w:rFonts w:ascii="Times New Roman" w:eastAsia="Times New Roman" w:hAnsi="Times New Roman" w:cs="Times New Roman"/>
+                      <w:sz w:val="24"/>
+                      <w:szCs w:val="24"/>
+                      <w:lang w:val="en-US"/>
+                    </w:rPr>
+                    <w:t>print(</w:t>
+                  </w:r>
+                  <w:proofErr w:type="spellStart"/>
+                  <w:r>
+                    <w:rPr>
+                      <w:rFonts w:ascii="Times New Roman" w:eastAsia="Times New Roman" w:hAnsi="Times New Roman" w:cs="Times New Roman"/>
+                      <w:sz w:val="24"/>
+                      <w:szCs w:val="24"/>
+                      <w:lang w:val="en-US"/>
+                    </w:rPr>
+                    <w:t>firstname</w:t>
+                  </w:r>
+                  <w:proofErr w:type="spellEnd"/>
+                  <w:r>
+                    <w:rPr>
+                      <w:rFonts w:ascii="Times New Roman" w:eastAsia="Times New Roman" w:hAnsi="Times New Roman" w:cs="Times New Roman"/>
+                      <w:sz w:val="24"/>
+                      <w:szCs w:val="24"/>
+                      <w:lang w:val="en-US"/>
+                    </w:rPr>
+                    <w:t xml:space="preserve"> + surname)</w:t>
+                  </w:r>
                 </w:p>
               </w:tc>
             </w:tr>
@@ -1361,12 +1798,170 @@
                 </w:tcPr>
                 <w:p>
                   <w:pPr>
+                    <w:spacing w:line="240" w:lineRule="auto"/>
+                    <w:rPr>
+                      <w:rFonts w:ascii="Times New Roman" w:eastAsia="Times New Roman" w:hAnsi="Times New Roman" w:cs="Times New Roman"/>
+                      <w:sz w:val="24"/>
+                      <w:szCs w:val="24"/>
+                      <w:lang w:val="en-US"/>
+                    </w:rPr>
+                  </w:pPr>
+                  <w:r>
+                    <w:rPr>
+                      <w:rFonts w:ascii="Times New Roman" w:eastAsia="Times New Roman" w:hAnsi="Times New Roman" w:cs="Times New Roman"/>
+                      <w:sz w:val="24"/>
+                      <w:szCs w:val="24"/>
+                      <w:lang w:val="en-US"/>
+                    </w:rPr>
+                    <w:t>year = 1995</w:t>
+                  </w:r>
+                </w:p>
+                <w:p>
+                  <w:pPr>
+                    <w:spacing w:line="240" w:lineRule="auto"/>
+                    <w:rPr>
+                      <w:rFonts w:ascii="Times New Roman" w:eastAsia="Times New Roman" w:hAnsi="Times New Roman" w:cs="Times New Roman"/>
+                      <w:sz w:val="24"/>
+                      <w:szCs w:val="24"/>
+                      <w:lang w:val="en-US"/>
+                    </w:rPr>
+                  </w:pPr>
+                  <w:r>
+                    <w:rPr>
+                      <w:rFonts w:ascii="Times New Roman" w:eastAsia="Times New Roman" w:hAnsi="Times New Roman" w:cs="Times New Roman"/>
+                      <w:sz w:val="24"/>
+                      <w:szCs w:val="24"/>
+                      <w:lang w:val="en-US"/>
+                    </w:rPr>
+                    <w:t>month = "Jul</w:t>
+                  </w:r>
+                  <w:r>
+                    <w:rPr>
+                      <w:rFonts w:ascii="Times New Roman" w:eastAsia="Times New Roman" w:hAnsi="Times New Roman" w:cs="Times New Roman"/>
+                      <w:sz w:val="24"/>
+                      <w:szCs w:val="24"/>
+                      <w:lang w:val="en-US"/>
+                    </w:rPr>
+                    <w:t>y</w:t>
+                  </w:r>
+                  <w:r>
+                    <w:rPr>
+                      <w:rFonts w:ascii="Times New Roman" w:eastAsia="Times New Roman" w:hAnsi="Times New Roman" w:cs="Times New Roman"/>
+                      <w:sz w:val="24"/>
+                      <w:szCs w:val="24"/>
+                      <w:lang w:val="en-US"/>
+                    </w:rPr>
+                    <w:t>"</w:t>
+                  </w:r>
+                </w:p>
+                <w:p>
+                  <w:pPr>
+                    <w:spacing w:line="240" w:lineRule="auto"/>
+                    <w:rPr>
+                      <w:rFonts w:ascii="Times New Roman" w:eastAsia="Times New Roman" w:hAnsi="Times New Roman" w:cs="Times New Roman"/>
+                      <w:sz w:val="24"/>
+                      <w:szCs w:val="24"/>
+                      <w:lang w:val="en-US"/>
+                    </w:rPr>
+                  </w:pPr>
+                  <w:r>
+                    <w:rPr>
+                      <w:rFonts w:ascii="Times New Roman" w:eastAsia="Times New Roman" w:hAnsi="Times New Roman" w:cs="Times New Roman"/>
+                      <w:sz w:val="24"/>
+                      <w:szCs w:val="24"/>
+                      <w:lang w:val="en-US"/>
+                    </w:rPr>
+                    <w:t>date = 15</w:t>
+                  </w:r>
+                </w:p>
+                <w:p>
+                  <w:pPr>
+                    <w:spacing w:line="240" w:lineRule="auto"/>
+                    <w:rPr>
+                      <w:rFonts w:ascii="Times New Roman" w:eastAsia="Times New Roman" w:hAnsi="Times New Roman" w:cs="Times New Roman"/>
+                      <w:sz w:val="24"/>
+                      <w:szCs w:val="24"/>
+                      <w:lang w:val="en-US"/>
+                    </w:rPr>
+                  </w:pPr>
+                </w:p>
+                <w:p>
+                  <w:pPr>
                     <w:widowControl w:val="0"/>
                     <w:spacing w:line="240" w:lineRule="auto"/>
                     <w:rPr>
                       <w:rFonts w:asciiTheme="minorHAnsi" w:eastAsia="Open Sans" w:hAnsiTheme="minorHAnsi" w:cs="Open Sans"/>
                     </w:rPr>
                   </w:pPr>
+                  <w:r>
+                    <w:rPr>
+                      <w:rFonts w:ascii="Times New Roman" w:eastAsia="Times New Roman" w:hAnsi="Times New Roman" w:cs="Times New Roman"/>
+                      <w:sz w:val="24"/>
+                      <w:szCs w:val="24"/>
+                      <w:lang w:val="en-US"/>
+                    </w:rPr>
+                    <w:t>print(</w:t>
+                  </w:r>
+                  <w:proofErr w:type="spellStart"/>
+                  <w:r>
+                    <w:rPr>
+                      <w:rFonts w:ascii="Times New Roman" w:eastAsia="Times New Roman" w:hAnsi="Times New Roman" w:cs="Times New Roman"/>
+                      <w:sz w:val="24"/>
+                      <w:szCs w:val="24"/>
+                      <w:lang w:val="en-US"/>
+                    </w:rPr>
+                    <w:t>str</w:t>
+                  </w:r>
+                  <w:proofErr w:type="spellEnd"/>
+                  <w:r>
+                    <w:rPr>
+                      <w:rFonts w:ascii="Times New Roman" w:eastAsia="Times New Roman" w:hAnsi="Times New Roman" w:cs="Times New Roman"/>
+                      <w:sz w:val="24"/>
+                      <w:szCs w:val="24"/>
+                      <w:lang w:val="en-US"/>
+                    </w:rPr>
+                    <w:t>(date) + "</w:t>
+                  </w:r>
+                  <w:proofErr w:type="spellStart"/>
+                  <w:r>
+                    <w:rPr>
+                      <w:rFonts w:ascii="Times New Roman" w:eastAsia="Times New Roman" w:hAnsi="Times New Roman" w:cs="Times New Roman"/>
+                      <w:sz w:val="24"/>
+                      <w:szCs w:val="24"/>
+                      <w:lang w:val="en-US"/>
+                    </w:rPr>
+                    <w:t>th</w:t>
+                  </w:r>
+                  <w:proofErr w:type="spellEnd"/>
+                  <w:r>
+                    <w:rPr>
+                      <w:rFonts w:ascii="Times New Roman" w:eastAsia="Times New Roman" w:hAnsi="Times New Roman" w:cs="Times New Roman"/>
+                      <w:sz w:val="24"/>
+                      <w:szCs w:val="24"/>
+                      <w:lang w:val="en-US"/>
+                    </w:rPr>
+                    <w:t xml:space="preserve"> " + month + " " + </w:t>
+                  </w:r>
+                  <w:proofErr w:type="spellStart"/>
+                  <w:r>
+                    <w:rPr>
+                      <w:rFonts w:ascii="Times New Roman" w:eastAsia="Times New Roman" w:hAnsi="Times New Roman" w:cs="Times New Roman"/>
+                      <w:sz w:val="24"/>
+                      <w:szCs w:val="24"/>
+                      <w:lang w:val="en-US"/>
+                    </w:rPr>
+                    <w:t>str</w:t>
+                  </w:r>
+                  <w:proofErr w:type="spellEnd"/>
+                  <w:r>
+                    <w:rPr>
+                      <w:rFonts w:ascii="Times New Roman" w:eastAsia="Times New Roman" w:hAnsi="Times New Roman" w:cs="Times New Roman"/>
+                      <w:sz w:val="24"/>
+                      <w:szCs w:val="24"/>
+                      <w:lang w:val="en-US"/>
+                    </w:rPr>
+                    <w:t>(year))</w:t>
+                  </w:r>
                 </w:p>
               </w:tc>
             </w:tr>
@@ -1427,21 +2022,12 @@
               </w:rPr>
               <w:t xml:space="preserve"> into the </w:t>
             </w:r>
-            <w:proofErr w:type="gramStart"/>
             <w:r>
               <w:rPr>
                 <w:rFonts w:asciiTheme="minorHAnsi" w:eastAsia="Open Sans" w:hAnsiTheme="minorHAnsi" w:cs="Open Sans"/>
                 <w:b/>
               </w:rPr>
-              <w:t>Console</w:t>
-            </w:r>
-            <w:proofErr w:type="gramEnd"/>
-            <w:r>
-              <w:rPr>
-                <w:rFonts w:asciiTheme="minorHAnsi" w:eastAsia="Open Sans" w:hAnsiTheme="minorHAnsi" w:cs="Open Sans"/>
-                <w:b/>
-              </w:rPr>
-              <w:t xml:space="preserve"> </w:t>
+              <w:t xml:space="preserve">Console </w:t>
             </w:r>
             <w:r>
               <w:rPr>
@@ -1465,6 +2051,7 @@
               <w:rPr>
                 <w:rFonts w:asciiTheme="minorHAnsi" w:eastAsia="Open Sans" w:hAnsiTheme="minorHAnsi" w:cs="Open Sans"/>
                 <w:noProof/>
+                <w:lang w:val="en-US"/>
               </w:rPr>
               <w:drawing>
                 <wp:inline distT="0" distB="0" distL="0" distR="0" wp14:anchorId="676A6F86" wp14:editId="79455AEB">
@@ -1572,6 +2159,7 @@
                       <w:rFonts w:asciiTheme="minorHAnsi" w:eastAsia="Open Sans" w:hAnsiTheme="minorHAnsi" w:cs="Open Sans"/>
                       <w:b/>
                     </w:rPr>
+                    <w:lastRenderedPageBreak/>
                     <w:t>Code</w:t>
                   </w:r>
                 </w:p>
@@ -1591,12 +2179,152 @@
                 </w:tcPr>
                 <w:p>
                   <w:pPr>
+                    <w:spacing w:line="240" w:lineRule="auto"/>
+                    <w:rPr>
+                      <w:rFonts w:ascii="Times New Roman" w:eastAsia="Times New Roman" w:hAnsi="Times New Roman" w:cs="Times New Roman"/>
+                      <w:sz w:val="24"/>
+                      <w:szCs w:val="24"/>
+                      <w:lang w:val="en-US"/>
+                    </w:rPr>
+                  </w:pPr>
+                  <w:r>
+                    <w:rPr>
+                      <w:rFonts w:ascii="Times New Roman" w:eastAsia="Times New Roman" w:hAnsi="Times New Roman" w:cs="Times New Roman"/>
+                      <w:sz w:val="24"/>
+                      <w:szCs w:val="24"/>
+                      <w:lang w:val="en-US"/>
+                    </w:rPr>
+                    <w:t>year = 2019</w:t>
+                  </w:r>
+                </w:p>
+                <w:p>
+                  <w:pPr>
+                    <w:spacing w:line="240" w:lineRule="auto"/>
+                    <w:rPr>
+                      <w:rFonts w:ascii="Times New Roman" w:eastAsia="Times New Roman" w:hAnsi="Times New Roman" w:cs="Times New Roman"/>
+                      <w:sz w:val="24"/>
+                      <w:szCs w:val="24"/>
+                      <w:lang w:val="en-US"/>
+                    </w:rPr>
+                  </w:pPr>
+                  <w:r>
+                    <w:rPr>
+                      <w:rFonts w:ascii="Times New Roman" w:eastAsia="Times New Roman" w:hAnsi="Times New Roman" w:cs="Times New Roman"/>
+                      <w:sz w:val="24"/>
+                      <w:szCs w:val="24"/>
+                      <w:lang w:val="en-US"/>
+                    </w:rPr>
+                    <w:t>month = "December"</w:t>
+                  </w:r>
+                </w:p>
+                <w:p>
+                  <w:pPr>
+                    <w:spacing w:line="240" w:lineRule="auto"/>
+                    <w:rPr>
+                      <w:rFonts w:ascii="Times New Roman" w:eastAsia="Times New Roman" w:hAnsi="Times New Roman" w:cs="Times New Roman"/>
+                      <w:sz w:val="24"/>
+                      <w:szCs w:val="24"/>
+                      <w:lang w:val="en-US"/>
+                    </w:rPr>
+                  </w:pPr>
+                  <w:r>
+                    <w:rPr>
+                      <w:rFonts w:ascii="Times New Roman" w:eastAsia="Times New Roman" w:hAnsi="Times New Roman" w:cs="Times New Roman"/>
+                      <w:sz w:val="24"/>
+                      <w:szCs w:val="24"/>
+                      <w:lang w:val="en-US"/>
+                    </w:rPr>
+                    <w:t>date = 12</w:t>
+                  </w:r>
+                </w:p>
+                <w:p>
+                  <w:pPr>
+                    <w:spacing w:line="240" w:lineRule="auto"/>
+                    <w:rPr>
+                      <w:rFonts w:ascii="Times New Roman" w:eastAsia="Times New Roman" w:hAnsi="Times New Roman" w:cs="Times New Roman"/>
+                      <w:sz w:val="24"/>
+                      <w:szCs w:val="24"/>
+                      <w:lang w:val="en-US"/>
+                    </w:rPr>
+                  </w:pPr>
+                </w:p>
+                <w:p>
+                  <w:pPr>
                     <w:widowControl w:val="0"/>
                     <w:spacing w:line="240" w:lineRule="auto"/>
                     <w:rPr>
                       <w:rFonts w:asciiTheme="minorHAnsi" w:eastAsia="Open Sans" w:hAnsiTheme="minorHAnsi" w:cs="Open Sans"/>
                     </w:rPr>
                   </w:pPr>
+                  <w:r>
+                    <w:rPr>
+                      <w:rFonts w:ascii="Times New Roman" w:eastAsia="Times New Roman" w:hAnsi="Times New Roman" w:cs="Times New Roman"/>
+                      <w:sz w:val="24"/>
+                      <w:szCs w:val="24"/>
+                      <w:lang w:val="en-US"/>
+                    </w:rPr>
+                    <w:t xml:space="preserve">print("Today's date is " + </w:t>
+                  </w:r>
+                  <w:proofErr w:type="spellStart"/>
+                  <w:r>
+                    <w:rPr>
+                      <w:rFonts w:ascii="Times New Roman" w:eastAsia="Times New Roman" w:hAnsi="Times New Roman" w:cs="Times New Roman"/>
+                      <w:sz w:val="24"/>
+                      <w:szCs w:val="24"/>
+                      <w:lang w:val="en-US"/>
+                    </w:rPr>
+                    <w:t>str</w:t>
+                  </w:r>
+                  <w:proofErr w:type="spellEnd"/>
+                  <w:r>
+                    <w:rPr>
+                      <w:rFonts w:ascii="Times New Roman" w:eastAsia="Times New Roman" w:hAnsi="Times New Roman" w:cs="Times New Roman"/>
+                      <w:sz w:val="24"/>
+                      <w:szCs w:val="24"/>
+                      <w:lang w:val="en-US"/>
+                    </w:rPr>
+                    <w:t>(date) + "</w:t>
+                  </w:r>
+                  <w:proofErr w:type="spellStart"/>
+                  <w:r>
+                    <w:rPr>
+                      <w:rFonts w:ascii="Times New Roman" w:eastAsia="Times New Roman" w:hAnsi="Times New Roman" w:cs="Times New Roman"/>
+                      <w:sz w:val="24"/>
+                      <w:szCs w:val="24"/>
+                      <w:lang w:val="en-US"/>
+                    </w:rPr>
+                    <w:t>th</w:t>
+                  </w:r>
+                  <w:proofErr w:type="spellEnd"/>
+                  <w:r>
+                    <w:rPr>
+                      <w:rFonts w:ascii="Times New Roman" w:eastAsia="Times New Roman" w:hAnsi="Times New Roman" w:cs="Times New Roman"/>
+                      <w:sz w:val="24"/>
+                      <w:szCs w:val="24"/>
+                      <w:lang w:val="en-US"/>
+                    </w:rPr>
+                    <w:t xml:space="preserve"> " + month + " " + </w:t>
+                  </w:r>
+                  <w:proofErr w:type="spellStart"/>
+                  <w:r>
+                    <w:rPr>
+                      <w:rFonts w:ascii="Times New Roman" w:eastAsia="Times New Roman" w:hAnsi="Times New Roman" w:cs="Times New Roman"/>
+                      <w:sz w:val="24"/>
+                      <w:szCs w:val="24"/>
+                      <w:lang w:val="en-US"/>
+                    </w:rPr>
+                    <w:t>str</w:t>
+                  </w:r>
+                  <w:proofErr w:type="spellEnd"/>
+                  <w:r>
+                    <w:rPr>
+                      <w:rFonts w:ascii="Times New Roman" w:eastAsia="Times New Roman" w:hAnsi="Times New Roman" w:cs="Times New Roman"/>
+                      <w:sz w:val="24"/>
+                      <w:szCs w:val="24"/>
+                      <w:lang w:val="en-US"/>
+                    </w:rPr>
+                    <w:t>(year))</w:t>
+                  </w:r>
                 </w:p>
               </w:tc>
             </w:tr>
@@ -1789,6 +2517,12 @@
                       <w:rFonts w:asciiTheme="minorHAnsi" w:eastAsia="Open Sans" w:hAnsiTheme="minorHAnsi" w:cs="Open Sans"/>
                     </w:rPr>
                   </w:pPr>
+                  <w:r>
+                    <w:rPr>
+                      <w:rFonts w:asciiTheme="minorHAnsi" w:eastAsia="Open Sans" w:hAnsiTheme="minorHAnsi" w:cs="Open Sans"/>
+                    </w:rPr>
+                    <w:t>14</w:t>
+                  </w:r>
                 </w:p>
               </w:tc>
               <w:tc>
@@ -1810,6 +2544,9 @@
                       <w:rFonts w:asciiTheme="minorHAnsi" w:eastAsia="Open Sans" w:hAnsiTheme="minorHAnsi" w:cs="Open Sans"/>
                     </w:rPr>
                   </w:pPr>
+                  <w:r>
+                    <w:t>print(5+6+3)</w:t>
+                  </w:r>
                 </w:p>
               </w:tc>
             </w:tr>
@@ -2048,6 +2785,12 @@
                       <w:rFonts w:asciiTheme="minorHAnsi" w:eastAsia="Open Sans" w:hAnsiTheme="minorHAnsi" w:cs="Open Sans"/>
                     </w:rPr>
                   </w:pPr>
+                  <w:r>
+                    <w:rPr>
+                      <w:rFonts w:asciiTheme="minorHAnsi" w:eastAsia="Open Sans" w:hAnsiTheme="minorHAnsi" w:cs="Open Sans"/>
+                    </w:rPr>
+                    <w:t>21</w:t>
+                  </w:r>
                 </w:p>
               </w:tc>
               <w:tc>
@@ -2063,12 +2806,92 @@
                 </w:tcPr>
                 <w:p>
                   <w:pPr>
+                    <w:spacing w:line="240" w:lineRule="auto"/>
+                    <w:rPr>
+                      <w:rFonts w:ascii="Times New Roman" w:eastAsia="Times New Roman" w:hAnsi="Times New Roman" w:cs="Times New Roman"/>
+                      <w:sz w:val="24"/>
+                      <w:szCs w:val="24"/>
+                      <w:lang w:val="en-US"/>
+                    </w:rPr>
+                  </w:pPr>
+                  <w:r>
+                    <w:rPr>
+                      <w:rFonts w:ascii="Times New Roman" w:eastAsia="Times New Roman" w:hAnsi="Times New Roman" w:cs="Times New Roman"/>
+                      <w:sz w:val="24"/>
+                      <w:szCs w:val="24"/>
+                      <w:lang w:val="en-US"/>
+                    </w:rPr>
+                    <w:t>age = 20</w:t>
+                  </w:r>
+                </w:p>
+                <w:p>
+                  <w:pPr>
+                    <w:spacing w:line="240" w:lineRule="auto"/>
+                    <w:rPr>
+                      <w:rFonts w:ascii="Times New Roman" w:eastAsia="Times New Roman" w:hAnsi="Times New Roman" w:cs="Times New Roman"/>
+                      <w:sz w:val="24"/>
+                      <w:szCs w:val="24"/>
+                      <w:lang w:val="en-US"/>
+                    </w:rPr>
+                  </w:pPr>
+                  <w:proofErr w:type="spellStart"/>
+                  <w:r>
+                    <w:rPr>
+                      <w:rFonts w:ascii="Times New Roman" w:eastAsia="Times New Roman" w:hAnsi="Times New Roman" w:cs="Times New Roman"/>
+                      <w:sz w:val="24"/>
+                      <w:szCs w:val="24"/>
+                      <w:lang w:val="en-US"/>
+                    </w:rPr>
+                    <w:t>age_next_year</w:t>
+                  </w:r>
+                  <w:proofErr w:type="spellEnd"/>
+                  <w:r>
+                    <w:rPr>
+                      <w:rFonts w:ascii="Times New Roman" w:eastAsia="Times New Roman" w:hAnsi="Times New Roman" w:cs="Times New Roman"/>
+                      <w:sz w:val="24"/>
+                      <w:szCs w:val="24"/>
+                      <w:lang w:val="en-US"/>
+                    </w:rPr>
+                    <w:t xml:space="preserve"> = age + 1</w:t>
+                  </w:r>
+                </w:p>
+                <w:p>
+                  <w:pPr>
                     <w:widowControl w:val="0"/>
                     <w:spacing w:line="240" w:lineRule="auto"/>
                     <w:rPr>
                       <w:rFonts w:asciiTheme="minorHAnsi" w:eastAsia="Open Sans" w:hAnsiTheme="minorHAnsi" w:cs="Open Sans"/>
                     </w:rPr>
                   </w:pPr>
+                  <w:r>
+                    <w:rPr>
+                      <w:rFonts w:ascii="Times New Roman" w:eastAsia="Times New Roman" w:hAnsi="Times New Roman" w:cs="Times New Roman"/>
+                      <w:sz w:val="24"/>
+                      <w:szCs w:val="24"/>
+                      <w:lang w:val="en-US"/>
+                    </w:rPr>
+                    <w:t>print(</w:t>
+                  </w:r>
+                  <w:proofErr w:type="spellStart"/>
+                  <w:r>
+                    <w:rPr>
+                      <w:rFonts w:ascii="Times New Roman" w:eastAsia="Times New Roman" w:hAnsi="Times New Roman" w:cs="Times New Roman"/>
+                      <w:sz w:val="24"/>
+                      <w:szCs w:val="24"/>
+                      <w:lang w:val="en-US"/>
+                    </w:rPr>
+                    <w:t>age_next_year</w:t>
+                  </w:r>
+                  <w:proofErr w:type="spellEnd"/>
+                  <w:r>
+                    <w:rPr>
+                      <w:rFonts w:ascii="Times New Roman" w:eastAsia="Times New Roman" w:hAnsi="Times New Roman" w:cs="Times New Roman"/>
+                      <w:sz w:val="24"/>
+                      <w:szCs w:val="24"/>
+                      <w:lang w:val="en-US"/>
+                    </w:rPr>
+                    <w:t>)</w:t>
+                  </w:r>
                 </w:p>
               </w:tc>
             </w:tr>
@@ -2127,6 +2950,7 @@
                 <w:rFonts w:asciiTheme="minorHAnsi" w:hAnsiTheme="minorHAnsi"/>
                 <w:b/>
                 <w:noProof/>
+                <w:lang w:val="en-US"/>
               </w:rPr>
               <w:drawing>
                 <wp:inline distT="114300" distB="114300" distL="114300" distR="114300" wp14:anchorId="209CBA9D" wp14:editId="37AFEDC8">
@@ -2242,6 +3066,36 @@
                       <w:rFonts w:asciiTheme="minorHAnsi" w:eastAsia="Open Sans" w:hAnsiTheme="minorHAnsi" w:cs="Open Sans"/>
                     </w:rPr>
                   </w:pPr>
+                  <w:proofErr w:type="gramStart"/>
+                  <w:r>
+                    <w:rPr>
+                      <w:rFonts w:asciiTheme="minorHAnsi" w:eastAsia="Open Sans" w:hAnsiTheme="minorHAnsi" w:cs="Open Sans"/>
+                    </w:rPr>
+                    <w:t>print(</w:t>
+                  </w:r>
+                  <w:proofErr w:type="gramEnd"/>
+                  <w:r>
+                    <w:rPr>
+                      <w:rFonts w:asciiTheme="minorHAnsi" w:eastAsia="Open Sans" w:hAnsiTheme="minorHAnsi" w:cs="Open Sans"/>
+                    </w:rPr>
+                    <w:t xml:space="preserve">'My </w:t>
+                  </w:r>
+                  <w:proofErr w:type="spellStart"/>
+                  <w:r>
+                    <w:rPr>
+                      <w:rFonts w:asciiTheme="minorHAnsi" w:eastAsia="Open Sans" w:hAnsiTheme="minorHAnsi" w:cs="Open Sans"/>
+                    </w:rPr>
+                    <w:t>favourite</w:t>
+                  </w:r>
+                  <w:proofErr w:type="spellEnd"/>
+                  <w:r>
+                    <w:rPr>
+                      <w:rFonts w:asciiTheme="minorHAnsi" w:eastAsia="Open Sans" w:hAnsiTheme="minorHAnsi" w:cs="Open Sans"/>
+                    </w:rPr>
+                    <w:t xml:space="preserve"> movie quote is \"I\'ll never let you go Jack!')</w:t>
+                  </w:r>
+                  <w:bookmarkStart w:id="2" w:name="_GoBack"/>
+                  <w:bookmarkEnd w:id="2"/>
                 </w:p>
               </w:tc>
             </w:tr>
@@ -2547,6 +3401,7 @@
                 <w:bCs/>
                 <w:color w:val="FF0000"/>
               </w:rPr>
+              <w:lastRenderedPageBreak/>
               <w:t>Please</w:t>
             </w:r>
             <w:r>
@@ -2597,7 +3452,7 @@
 </file>
 
 <file path=word/endnotes.xml><?xml version="1.0" encoding="utf-8"?>
-<w:endnotes xmlns:wpc="http://schemas.microsoft.com/office/word/2010/wordprocessingCanvas" xmlns:cx="http://schemas.microsoft.com/office/drawing/2014/chartex" xmlns:cx1="http://schemas.microsoft.com/office/drawing/2015/9/8/chartex" xmlns:cx2="http://schemas.microsoft.com/office/drawing/2015/10/21/chartex" xmlns:cx3="http://schemas.microsoft.com/office/drawing/2016/5/9/chartex" xmlns:cx4="http://schemas.microsoft.com/office/drawing/2016/5/10/chartex" xmlns:cx5="http://schemas.microsoft.com/office/drawing/2016/5/11/chartex" xmlns:cx6="http://schemas.microsoft.com/office/drawing/2016/5/12/chartex" xmlns:cx7="http://schemas.microsoft.com/office/drawing/2016/5/13/chartex" xmlns:cx8="http://schemas.microsoft.com/office/drawing/2016/5/14/chartex" xmlns:mc="http://schemas.openxmlformats.org/markup-compatibility/2006" xmlns:aink="http://schemas.microsoft.com/office/drawing/2016/ink" xmlns:am3d="http://schemas.microsoft.com/office/drawing/2017/model3d" xmlns:o="urn:schemas-microsoft-com:office:office" xmlns:r="http://schemas.openxmlformats.org/officeDocument/2006/relationships" xmlns:m="http://schemas.openxmlformats.org/officeDocument/2006/math" xmlns:v="urn:schemas-microsoft-com:vml" xmlns:wp14="http://schemas.microsoft.com/office/word/2010/wordprocessingDrawing" xmlns:wp="http://schemas.openxmlformats.org/drawingml/2006/wordprocessingDrawing" xmlns:w10="urn:schemas-microsoft-com:office:word" xmlns:w="http://schemas.openxmlformats.org/wordprocessingml/2006/main" xmlns:w14="http://schemas.microsoft.com/office/word/2010/wordml" xmlns:w15="http://schemas.microsoft.com/office/word/2012/wordml" xmlns:w16cex="http://schemas.microsoft.com/office/word/2018/wordml/cex" xmlns:w16cid="http://schemas.microsoft.com/office/word/2016/wordml/cid" xmlns:w16="http://schemas.microsoft.com/office/word/2018/wordml" xmlns:w16sdtdh="http://schemas.microsoft.com/office/word/2020/wordml/sdtdatahash" xmlns:w16se="http://schemas.microsoft.com/office/word/2015/wordml/symex" xmlns:wpg="http://schemas.microsoft.com/office/word/2010/wordprocessingGroup" xmlns:wpi="http://schemas.microsoft.com/office/word/2010/wordprocessingInk" xmlns:wne="http://schemas.microsoft.com/office/word/2006/wordml" xmlns:wps="http://schemas.microsoft.com/office/word/2010/wordprocessingShape" mc:Ignorable="w14 w15 w16se w16cid w16 w16cex w16sdtdh wp14">
+<w:endnotes xmlns:wpc="http://schemas.microsoft.com/office/word/2010/wordprocessingCanvas" xmlns:mc="http://schemas.openxmlformats.org/markup-compatibility/2006" xmlns:o="urn:schemas-microsoft-com:office:office" xmlns:r="http://schemas.openxmlformats.org/officeDocument/2006/relationships" xmlns:m="http://schemas.openxmlformats.org/officeDocument/2006/math" xmlns:v="urn:schemas-microsoft-com:vml" xmlns:wp14="http://schemas.microsoft.com/office/word/2010/wordprocessingDrawing" xmlns:wp="http://schemas.openxmlformats.org/drawingml/2006/wordprocessingDrawing" xmlns:w10="urn:schemas-microsoft-com:office:word" xmlns:w="http://schemas.openxmlformats.org/wordprocessingml/2006/main" xmlns:w14="http://schemas.microsoft.com/office/word/2010/wordml" xmlns:w15="http://schemas.microsoft.com/office/word/2012/wordml" xmlns:wpg="http://schemas.microsoft.com/office/word/2010/wordprocessingGroup" xmlns:wpi="http://schemas.microsoft.com/office/word/2010/wordprocessingInk" xmlns:wne="http://schemas.microsoft.com/office/word/2006/wordml" xmlns:wps="http://schemas.microsoft.com/office/word/2010/wordprocessingShape" mc:Ignorable="w14 w15 wp14">
   <w:endnote w:type="separator" w:id="-1">
     <w:p>
       <w:pPr>
@@ -2622,7 +3477,7 @@
 </file>
 
 <file path=word/footer1.xml><?xml version="1.0" encoding="utf-8"?>
-<w:ftr xmlns:wpc="http://schemas.microsoft.com/office/word/2010/wordprocessingCanvas" xmlns:cx="http://schemas.microsoft.com/office/drawing/2014/chartex" xmlns:cx1="http://schemas.microsoft.com/office/drawing/2015/9/8/chartex" xmlns:cx2="http://schemas.microsoft.com/office/drawing/2015/10/21/chartex" xmlns:cx3="http://schemas.microsoft.com/office/drawing/2016/5/9/chartex" xmlns:cx4="http://schemas.microsoft.com/office/drawing/2016/5/10/chartex" xmlns:cx5="http://schemas.microsoft.com/office/drawing/2016/5/11/chartex" xmlns:cx6="http://schemas.microsoft.com/office/drawing/2016/5/12/chartex" xmlns:cx7="http://schemas.microsoft.com/office/drawing/2016/5/13/chartex" xmlns:cx8="http://schemas.microsoft.com/office/drawing/2016/5/14/chartex" xmlns:mc="http://schemas.openxmlformats.org/markup-compatibility/2006" xmlns:aink="http://schemas.microsoft.com/office/drawing/2016/ink" xmlns:am3d="http://schemas.microsoft.com/office/drawing/2017/model3d" xmlns:o="urn:schemas-microsoft-com:office:office" xmlns:r="http://schemas.openxmlformats.org/officeDocument/2006/relationships" xmlns:m="http://schemas.openxmlformats.org/officeDocument/2006/math" xmlns:v="urn:schemas-microsoft-com:vml" xmlns:wp14="http://schemas.microsoft.com/office/word/2010/wordprocessingDrawing" xmlns:wp="http://schemas.openxmlformats.org/drawingml/2006/wordprocessingDrawing" xmlns:w10="urn:schemas-microsoft-com:office:word" xmlns:w="http://schemas.openxmlformats.org/wordprocessingml/2006/main" xmlns:w14="http://schemas.microsoft.com/office/word/2010/wordml" xmlns:w15="http://schemas.microsoft.com/office/word/2012/wordml" xmlns:w16cex="http://schemas.microsoft.com/office/word/2018/wordml/cex" xmlns:w16cid="http://schemas.microsoft.com/office/word/2016/wordml/cid" xmlns:w16="http://schemas.microsoft.com/office/word/2018/wordml" xmlns:w16sdtdh="http://schemas.microsoft.com/office/word/2020/wordml/sdtdatahash" xmlns:w16se="http://schemas.microsoft.com/office/word/2015/wordml/symex" xmlns:wpg="http://schemas.microsoft.com/office/word/2010/wordprocessingGroup" xmlns:wpi="http://schemas.microsoft.com/office/word/2010/wordprocessingInk" xmlns:wne="http://schemas.microsoft.com/office/word/2006/wordml" xmlns:wps="http://schemas.microsoft.com/office/word/2010/wordprocessingShape" mc:Ignorable="w14 w15 w16se w16cid w16 w16cex w16sdtdh wp14">
+<w:ftr xmlns:wpc="http://schemas.microsoft.com/office/word/2010/wordprocessingCanvas" xmlns:mc="http://schemas.openxmlformats.org/markup-compatibility/2006" xmlns:o="urn:schemas-microsoft-com:office:office" xmlns:r="http://schemas.openxmlformats.org/officeDocument/2006/relationships" xmlns:m="http://schemas.openxmlformats.org/officeDocument/2006/math" xmlns:v="urn:schemas-microsoft-com:vml" xmlns:wp14="http://schemas.microsoft.com/office/word/2010/wordprocessingDrawing" xmlns:wp="http://schemas.openxmlformats.org/drawingml/2006/wordprocessingDrawing" xmlns:w10="urn:schemas-microsoft-com:office:word" xmlns:w="http://schemas.openxmlformats.org/wordprocessingml/2006/main" xmlns:w14="http://schemas.microsoft.com/office/word/2010/wordml" xmlns:w15="http://schemas.microsoft.com/office/word/2012/wordml" xmlns:wpg="http://schemas.microsoft.com/office/word/2010/wordprocessingGroup" xmlns:wpi="http://schemas.microsoft.com/office/word/2010/wordprocessingInk" xmlns:wne="http://schemas.microsoft.com/office/word/2006/wordml" xmlns:wps="http://schemas.microsoft.com/office/word/2010/wordprocessingShape" mc:Ignorable="w14 w15 wp14">
   <w:p>
     <w:pPr>
       <w:widowControl w:val="0"/>
@@ -2751,7 +3606,7 @@
               <w:sz w:val="20"/>
               <w:szCs w:val="20"/>
             </w:rPr>
-            <w:t>1</w:t>
+            <w:t>4</w:t>
           </w:r>
           <w:r>
             <w:rPr>
@@ -2800,7 +3655,7 @@
               <w:sz w:val="20"/>
               <w:szCs w:val="20"/>
             </w:rPr>
-            <w:t>2</w:t>
+            <w:t>4</w:t>
           </w:r>
           <w:r>
             <w:rPr>
@@ -2819,7 +3674,7 @@
 </file>
 
 <file path=word/footnotes.xml><?xml version="1.0" encoding="utf-8"?>
-<w:footnotes xmlns:wpc="http://schemas.microsoft.com/office/word/2010/wordprocessingCanvas" xmlns:cx="http://schemas.microsoft.com/office/drawing/2014/chartex" xmlns:cx1="http://schemas.microsoft.com/office/drawing/2015/9/8/chartex" xmlns:cx2="http://schemas.microsoft.com/office/drawing/2015/10/21/chartex" xmlns:cx3="http://schemas.microsoft.com/office/drawing/2016/5/9/chartex" xmlns:cx4="http://schemas.microsoft.com/office/drawing/2016/5/10/chartex" xmlns:cx5="http://schemas.microsoft.com/office/drawing/2016/5/11/chartex" xmlns:cx6="http://schemas.microsoft.com/office/drawing/2016/5/12/chartex" xmlns:cx7="http://schemas.microsoft.com/office/drawing/2016/5/13/chartex" xmlns:cx8="http://schemas.microsoft.com/office/drawing/2016/5/14/chartex" xmlns:mc="http://schemas.openxmlformats.org/markup-compatibility/2006" xmlns:aink="http://schemas.microsoft.com/office/drawing/2016/ink" xmlns:am3d="http://schemas.microsoft.com/office/drawing/2017/model3d" xmlns:o="urn:schemas-microsoft-com:office:office" xmlns:r="http://schemas.openxmlformats.org/officeDocument/2006/relationships" xmlns:m="http://schemas.openxmlformats.org/officeDocument/2006/math" xmlns:v="urn:schemas-microsoft-com:vml" xmlns:wp14="http://schemas.microsoft.com/office/word/2010/wordprocessingDrawing" xmlns:wp="http://schemas.openxmlformats.org/drawingml/2006/wordprocessingDrawing" xmlns:w10="urn:schemas-microsoft-com:office:word" xmlns:w="http://schemas.openxmlformats.org/wordprocessingml/2006/main" xmlns:w14="http://schemas.microsoft.com/office/word/2010/wordml" xmlns:w15="http://schemas.microsoft.com/office/word/2012/wordml" xmlns:w16cex="http://schemas.microsoft.com/office/word/2018/wordml/cex" xmlns:w16cid="http://schemas.microsoft.com/office/word/2016/wordml/cid" xmlns:w16="http://schemas.microsoft.com/office/word/2018/wordml" xmlns:w16sdtdh="http://schemas.microsoft.com/office/word/2020/wordml/sdtdatahash" xmlns:w16se="http://schemas.microsoft.com/office/word/2015/wordml/symex" xmlns:wpg="http://schemas.microsoft.com/office/word/2010/wordprocessingGroup" xmlns:wpi="http://schemas.microsoft.com/office/word/2010/wordprocessingInk" xmlns:wne="http://schemas.microsoft.com/office/word/2006/wordml" xmlns:wps="http://schemas.microsoft.com/office/word/2010/wordprocessingShape" mc:Ignorable="w14 w15 w16se w16cid w16 w16cex w16sdtdh wp14">
+<w:footnotes xmlns:wpc="http://schemas.microsoft.com/office/word/2010/wordprocessingCanvas" xmlns:mc="http://schemas.openxmlformats.org/markup-compatibility/2006" xmlns:o="urn:schemas-microsoft-com:office:office" xmlns:r="http://schemas.openxmlformats.org/officeDocument/2006/relationships" xmlns:m="http://schemas.openxmlformats.org/officeDocument/2006/math" xmlns:v="urn:schemas-microsoft-com:vml" xmlns:wp14="http://schemas.microsoft.com/office/word/2010/wordprocessingDrawing" xmlns:wp="http://schemas.openxmlformats.org/drawingml/2006/wordprocessingDrawing" xmlns:w10="urn:schemas-microsoft-com:office:word" xmlns:w="http://schemas.openxmlformats.org/wordprocessingml/2006/main" xmlns:w14="http://schemas.microsoft.com/office/word/2010/wordml" xmlns:w15="http://schemas.microsoft.com/office/word/2012/wordml" xmlns:wpg="http://schemas.microsoft.com/office/word/2010/wordprocessingGroup" xmlns:wpi="http://schemas.microsoft.com/office/word/2010/wordprocessingInk" xmlns:wne="http://schemas.microsoft.com/office/word/2006/wordml" xmlns:wps="http://schemas.microsoft.com/office/word/2010/wordprocessingShape" mc:Ignorable="w14 w15 wp14">
   <w:footnote w:type="separator" w:id="-1">
     <w:p>
       <w:pPr>
@@ -2844,8 +3699,8 @@
 </file>
 
 <file path=word/numbering.xml><?xml version="1.0" encoding="utf-8"?>
-<w:numbering xmlns:wpc="http://schemas.microsoft.com/office/word/2010/wordprocessingCanvas" xmlns:cx="http://schemas.microsoft.com/office/drawing/2014/chartex" xmlns:cx1="http://schemas.microsoft.com/office/drawing/2015/9/8/chartex" xmlns:cx2="http://schemas.microsoft.com/office/drawing/2015/10/21/chartex" xmlns:cx3="http://schemas.microsoft.com/office/drawing/2016/5/9/chartex" xmlns:cx4="http://schemas.microsoft.com/office/drawing/2016/5/10/chartex" xmlns:cx5="http://schemas.microsoft.com/office/drawing/2016/5/11/chartex" xmlns:cx6="http://schemas.microsoft.com/office/drawing/2016/5/12/chartex" xmlns:cx7="http://schemas.microsoft.com/office/drawing/2016/5/13/chartex" xmlns:cx8="http://schemas.microsoft.com/office/drawing/2016/5/14/chartex" xmlns:mc="http://schemas.openxmlformats.org/markup-compatibility/2006" xmlns:aink="http://schemas.microsoft.com/office/drawing/2016/ink" xmlns:am3d="http://schemas.microsoft.com/office/drawing/2017/model3d" xmlns:o="urn:schemas-microsoft-com:office:office" xmlns:r="http://schemas.openxmlformats.org/officeDocument/2006/relationships" xmlns:m="http://schemas.openxmlformats.org/officeDocument/2006/math" xmlns:v="urn:schemas-microsoft-com:vml" xmlns:wp14="http://schemas.microsoft.com/office/word/2010/wordprocessingDrawing" xmlns:wp="http://schemas.openxmlformats.org/drawingml/2006/wordprocessingDrawing" xmlns:w10="urn:schemas-microsoft-com:office:word" xmlns:w="http://schemas.openxmlformats.org/wordprocessingml/2006/main" xmlns:w14="http://schemas.microsoft.com/office/word/2010/wordml" xmlns:w15="http://schemas.microsoft.com/office/word/2012/wordml" xmlns:w16cex="http://schemas.microsoft.com/office/word/2018/wordml/cex" xmlns:w16cid="http://schemas.microsoft.com/office/word/2016/wordml/cid" xmlns:w16="http://schemas.microsoft.com/office/word/2018/wordml" xmlns:w16sdtdh="http://schemas.microsoft.com/office/word/2020/wordml/sdtdatahash" xmlns:w16se="http://schemas.microsoft.com/office/word/2015/wordml/symex" xmlns:wpg="http://schemas.microsoft.com/office/word/2010/wordprocessingGroup" xmlns:wpi="http://schemas.microsoft.com/office/word/2010/wordprocessingInk" xmlns:wne="http://schemas.microsoft.com/office/word/2006/wordml" xmlns:wps="http://schemas.microsoft.com/office/word/2010/wordprocessingShape" mc:Ignorable="w14 w15 w16se w16cid w16 w16cex w16sdtdh wp14">
-  <w:abstractNum w:abstractNumId="0" w15:restartNumberingAfterBreak="0">
+<w:numbering xmlns:wpc="http://schemas.microsoft.com/office/word/2010/wordprocessingCanvas" xmlns:mc="http://schemas.openxmlformats.org/markup-compatibility/2006" xmlns:o="urn:schemas-microsoft-com:office:office" xmlns:r="http://schemas.openxmlformats.org/officeDocument/2006/relationships" xmlns:m="http://schemas.openxmlformats.org/officeDocument/2006/math" xmlns:v="urn:schemas-microsoft-com:vml" xmlns:wp14="http://schemas.microsoft.com/office/word/2010/wordprocessingDrawing" xmlns:wp="http://schemas.openxmlformats.org/drawingml/2006/wordprocessingDrawing" xmlns:w10="urn:schemas-microsoft-com:office:word" xmlns:w="http://schemas.openxmlformats.org/wordprocessingml/2006/main" xmlns:w14="http://schemas.microsoft.com/office/word/2010/wordml" xmlns:w15="http://schemas.microsoft.com/office/word/2012/wordml" xmlns:wpg="http://schemas.microsoft.com/office/word/2010/wordprocessingGroup" xmlns:wpi="http://schemas.microsoft.com/office/word/2010/wordprocessingInk" xmlns:wne="http://schemas.microsoft.com/office/word/2006/wordml" xmlns:wps="http://schemas.microsoft.com/office/word/2010/wordprocessingShape" mc:Ignorable="w14 w15 wp14">
+  <w:abstractNum w:abstractNumId="0">
     <w:nsid w:val="1D7D6D9D"/>
     <w:multiLevelType w:val="multilevel"/>
     <w:tmpl w:val="BDFE5642"/>
@@ -2958,7 +3813,7 @@
       </w:rPr>
     </w:lvl>
   </w:abstractNum>
-  <w:abstractNum w:abstractNumId="1" w15:restartNumberingAfterBreak="0">
+  <w:abstractNum w:abstractNumId="1">
     <w:nsid w:val="296E281C"/>
     <w:multiLevelType w:val="multilevel"/>
     <w:tmpl w:val="F3CEF1A2"/>
@@ -3071,7 +3926,7 @@
       </w:rPr>
     </w:lvl>
   </w:abstractNum>
-  <w:abstractNum w:abstractNumId="2" w15:restartNumberingAfterBreak="0">
+  <w:abstractNum w:abstractNumId="2">
     <w:nsid w:val="374B678B"/>
     <w:multiLevelType w:val="multilevel"/>
     <w:tmpl w:val="1D28E8D4"/>
@@ -3184,7 +4039,7 @@
       </w:rPr>
     </w:lvl>
   </w:abstractNum>
-  <w:abstractNum w:abstractNumId="3" w15:restartNumberingAfterBreak="0">
+  <w:abstractNum w:abstractNumId="3">
     <w:nsid w:val="42771392"/>
     <w:multiLevelType w:val="multilevel"/>
     <w:tmpl w:val="1A92A19A"/>
@@ -3324,7 +4179,7 @@
       </w:rPr>
     </w:lvl>
   </w:abstractNum>
-  <w:abstractNum w:abstractNumId="4" w15:restartNumberingAfterBreak="0">
+  <w:abstractNum w:abstractNumId="4">
     <w:nsid w:val="45691EA0"/>
     <w:multiLevelType w:val="multilevel"/>
     <w:tmpl w:val="229E7E94"/>
@@ -3437,7 +4292,7 @@
       </w:rPr>
     </w:lvl>
   </w:abstractNum>
-  <w:abstractNum w:abstractNumId="5" w15:restartNumberingAfterBreak="0">
+  <w:abstractNum w:abstractNumId="5">
     <w:nsid w:val="74BC310D"/>
     <w:multiLevelType w:val="multilevel"/>
     <w:tmpl w:val="F3CEF1A2"/>
@@ -3599,14 +4454,14 @@
 </file>
 
 <file path=word/styles.xml><?xml version="1.0" encoding="utf-8"?>
-<w:styles xmlns:mc="http://schemas.openxmlformats.org/markup-compatibility/2006" xmlns:r="http://schemas.openxmlformats.org/officeDocument/2006/relationships" xmlns:w="http://schemas.openxmlformats.org/wordprocessingml/2006/main" xmlns:w14="http://schemas.microsoft.com/office/word/2010/wordml" xmlns:w15="http://schemas.microsoft.com/office/word/2012/wordml" xmlns:w16cex="http://schemas.microsoft.com/office/word/2018/wordml/cex" xmlns:w16cid="http://schemas.microsoft.com/office/word/2016/wordml/cid" xmlns:w16="http://schemas.microsoft.com/office/word/2018/wordml" xmlns:w16sdtdh="http://schemas.microsoft.com/office/word/2020/wordml/sdtdatahash" xmlns:w16se="http://schemas.microsoft.com/office/word/2015/wordml/symex" mc:Ignorable="w14 w15 w16se w16cid w16 w16cex w16sdtdh">
+<w:styles xmlns:mc="http://schemas.openxmlformats.org/markup-compatibility/2006" xmlns:r="http://schemas.openxmlformats.org/officeDocument/2006/relationships" xmlns:w="http://schemas.openxmlformats.org/wordprocessingml/2006/main" xmlns:w14="http://schemas.microsoft.com/office/word/2010/wordml" xmlns:w15="http://schemas.microsoft.com/office/word/2012/wordml" mc:Ignorable="w14 w15">
   <w:docDefaults>
     <w:rPrDefault>
       <w:rPr>
         <w:rFonts w:ascii="Arial" w:eastAsia="Arial" w:hAnsi="Arial" w:cs="Arial"/>
         <w:sz w:val="22"/>
         <w:szCs w:val="22"/>
-        <w:lang w:val="en" w:eastAsia="en-NG" w:bidi="ar-SA"/>
+        <w:lang w:val="en" w:eastAsia="en-US" w:bidi="ar-SA"/>
       </w:rPr>
     </w:rPrDefault>
     <w:pPrDefault>
@@ -3615,7 +4470,7 @@
       </w:pPr>
     </w:pPrDefault>
   </w:docDefaults>
-  <w:latentStyles w:defLockedState="0" w:defUIPriority="99" w:defSemiHidden="0" w:defUnhideWhenUsed="0" w:defQFormat="0" w:count="376">
+  <w:latentStyles w:defLockedState="0" w:defUIPriority="99" w:defSemiHidden="0" w:defUnhideWhenUsed="0" w:defQFormat="0" w:count="371">
     <w:lsdException w:name="Normal" w:uiPriority="0" w:qFormat="1"/>
     <w:lsdException w:name="heading 1" w:uiPriority="9" w:qFormat="1"/>
     <w:lsdException w:name="heading 2" w:semiHidden="1" w:uiPriority="9" w:unhideWhenUsed="1" w:qFormat="1"/>
@@ -3987,11 +4842,6 @@
     <w:lsdException w:name="List Table 5 Dark Accent 6" w:uiPriority="50"/>
     <w:lsdException w:name="List Table 6 Colorful Accent 6" w:uiPriority="51"/>
     <w:lsdException w:name="List Table 7 Colorful Accent 6" w:uiPriority="52"/>
-    <w:lsdException w:name="Mention" w:semiHidden="1" w:unhideWhenUsed="1"/>
-    <w:lsdException w:name="Smart Hyperlink" w:semiHidden="1" w:unhideWhenUsed="1"/>
-    <w:lsdException w:name="Hashtag" w:semiHidden="1" w:unhideWhenUsed="1"/>
-    <w:lsdException w:name="Unresolved Mention" w:semiHidden="1" w:unhideWhenUsed="1"/>
-    <w:lsdException w:name="Smart Link" w:semiHidden="1" w:unhideWhenUsed="1"/>
   </w:latentStyles>
   <w:style w:type="paragraph" w:default="1" w:styleId="Normal">
     <w:name w:val="Normal"/>
@@ -4172,6 +5022,7 @@
     <w:tblPr>
       <w:tblStyleRowBandSize w:val="1"/>
       <w:tblStyleColBandSize w:val="1"/>
+      <w:tblInd w:w="0" w:type="dxa"/>
       <w:tblCellMar>
         <w:top w:w="100" w:type="dxa"/>
         <w:left w:w="100" w:type="dxa"/>
@@ -4185,6 +5036,7 @@
     <w:tblPr>
       <w:tblStyleRowBandSize w:val="1"/>
       <w:tblStyleColBandSize w:val="1"/>
+      <w:tblInd w:w="0" w:type="dxa"/>
       <w:tblCellMar>
         <w:top w:w="100" w:type="dxa"/>
         <w:left w:w="100" w:type="dxa"/>
@@ -4198,6 +5050,7 @@
     <w:tblPr>
       <w:tblStyleRowBandSize w:val="1"/>
       <w:tblStyleColBandSize w:val="1"/>
+      <w:tblInd w:w="0" w:type="dxa"/>
       <w:tblCellMar>
         <w:top w:w="100" w:type="dxa"/>
         <w:left w:w="100" w:type="dxa"/>
@@ -4211,6 +5064,7 @@
     <w:tblPr>
       <w:tblStyleRowBandSize w:val="1"/>
       <w:tblStyleColBandSize w:val="1"/>
+      <w:tblInd w:w="0" w:type="dxa"/>
       <w:tblCellMar>
         <w:top w:w="100" w:type="dxa"/>
         <w:left w:w="100" w:type="dxa"/>
@@ -4224,6 +5078,7 @@
     <w:tblPr>
       <w:tblStyleRowBandSize w:val="1"/>
       <w:tblStyleColBandSize w:val="1"/>
+      <w:tblInd w:w="0" w:type="dxa"/>
       <w:tblCellMar>
         <w:top w:w="100" w:type="dxa"/>
         <w:left w:w="100" w:type="dxa"/>
@@ -4237,6 +5092,7 @@
     <w:tblPr>
       <w:tblStyleRowBandSize w:val="1"/>
       <w:tblStyleColBandSize w:val="1"/>
+      <w:tblInd w:w="0" w:type="dxa"/>
       <w:tblCellMar>
         <w:top w:w="100" w:type="dxa"/>
         <w:left w:w="100" w:type="dxa"/>
@@ -4250,6 +5106,7 @@
     <w:tblPr>
       <w:tblStyleRowBandSize w:val="1"/>
       <w:tblStyleColBandSize w:val="1"/>
+      <w:tblInd w:w="0" w:type="dxa"/>
       <w:tblCellMar>
         <w:top w:w="100" w:type="dxa"/>
         <w:left w:w="100" w:type="dxa"/>
@@ -4263,6 +5120,7 @@
     <w:tblPr>
       <w:tblStyleRowBandSize w:val="1"/>
       <w:tblStyleColBandSize w:val="1"/>
+      <w:tblInd w:w="0" w:type="dxa"/>
       <w:tblCellMar>
         <w:top w:w="100" w:type="dxa"/>
         <w:left w:w="100" w:type="dxa"/>
@@ -4276,6 +5134,7 @@
     <w:tblPr>
       <w:tblStyleRowBandSize w:val="1"/>
       <w:tblStyleColBandSize w:val="1"/>
+      <w:tblInd w:w="0" w:type="dxa"/>
       <w:tblCellMar>
         <w:top w:w="100" w:type="dxa"/>
         <w:left w:w="100" w:type="dxa"/>
@@ -4289,6 +5148,7 @@
     <w:tblPr>
       <w:tblStyleRowBandSize w:val="1"/>
       <w:tblStyleColBandSize w:val="1"/>
+      <w:tblInd w:w="0" w:type="dxa"/>
       <w:tblCellMar>
         <w:top w:w="100" w:type="dxa"/>
         <w:left w:w="100" w:type="dxa"/>
@@ -4302,6 +5162,7 @@
     <w:tblPr>
       <w:tblStyleRowBandSize w:val="1"/>
       <w:tblStyleColBandSize w:val="1"/>
+      <w:tblInd w:w="0" w:type="dxa"/>
       <w:tblCellMar>
         <w:top w:w="100" w:type="dxa"/>
         <w:left w:w="100" w:type="dxa"/>
@@ -4315,6 +5176,7 @@
     <w:tblPr>
       <w:tblStyleRowBandSize w:val="1"/>
       <w:tblStyleColBandSize w:val="1"/>
+      <w:tblInd w:w="0" w:type="dxa"/>
       <w:tblCellMar>
         <w:top w:w="100" w:type="dxa"/>
         <w:left w:w="100" w:type="dxa"/>
@@ -4328,6 +5190,7 @@
     <w:tblPr>
       <w:tblStyleRowBandSize w:val="1"/>
       <w:tblStyleColBandSize w:val="1"/>
+      <w:tblInd w:w="0" w:type="dxa"/>
       <w:tblCellMar>
         <w:top w:w="100" w:type="dxa"/>
         <w:left w:w="100" w:type="dxa"/>
@@ -4341,6 +5204,7 @@
     <w:tblPr>
       <w:tblStyleRowBandSize w:val="1"/>
       <w:tblStyleColBandSize w:val="1"/>
+      <w:tblInd w:w="0" w:type="dxa"/>
       <w:tblCellMar>
         <w:top w:w="100" w:type="dxa"/>
         <w:left w:w="100" w:type="dxa"/>
@@ -4354,6 +5218,7 @@
     <w:tblPr>
       <w:tblStyleRowBandSize w:val="1"/>
       <w:tblStyleColBandSize w:val="1"/>
+      <w:tblInd w:w="0" w:type="dxa"/>
       <w:tblCellMar>
         <w:top w:w="100" w:type="dxa"/>
         <w:left w:w="100" w:type="dxa"/>
@@ -4367,6 +5232,7 @@
     <w:tblPr>
       <w:tblStyleRowBandSize w:val="1"/>
       <w:tblStyleColBandSize w:val="1"/>
+      <w:tblInd w:w="0" w:type="dxa"/>
       <w:tblCellMar>
         <w:top w:w="100" w:type="dxa"/>
         <w:left w:w="100" w:type="dxa"/>
@@ -4380,6 +5246,7 @@
     <w:tblPr>
       <w:tblStyleRowBandSize w:val="1"/>
       <w:tblStyleColBandSize w:val="1"/>
+      <w:tblInd w:w="0" w:type="dxa"/>
       <w:tblCellMar>
         <w:top w:w="100" w:type="dxa"/>
         <w:left w:w="100" w:type="dxa"/>
@@ -4393,6 +5260,7 @@
     <w:tblPr>
       <w:tblStyleRowBandSize w:val="1"/>
       <w:tblStyleColBandSize w:val="1"/>
+      <w:tblInd w:w="0" w:type="dxa"/>
       <w:tblCellMar>
         <w:top w:w="100" w:type="dxa"/>
         <w:left w:w="100" w:type="dxa"/>
@@ -4406,6 +5274,7 @@
     <w:tblPr>
       <w:tblStyleRowBandSize w:val="1"/>
       <w:tblStyleColBandSize w:val="1"/>
+      <w:tblInd w:w="0" w:type="dxa"/>
       <w:tblCellMar>
         <w:top w:w="100" w:type="dxa"/>
         <w:left w:w="100" w:type="dxa"/>
@@ -4419,6 +5288,7 @@
     <w:tblPr>
       <w:tblStyleRowBandSize w:val="1"/>
       <w:tblStyleColBandSize w:val="1"/>
+      <w:tblInd w:w="0" w:type="dxa"/>
       <w:tblCellMar>
         <w:top w:w="100" w:type="dxa"/>
         <w:left w:w="100" w:type="dxa"/>
@@ -4432,6 +5302,7 @@
     <w:tblPr>
       <w:tblStyleRowBandSize w:val="1"/>
       <w:tblStyleColBandSize w:val="1"/>
+      <w:tblInd w:w="0" w:type="dxa"/>
       <w:tblCellMar>
         <w:top w:w="100" w:type="dxa"/>
         <w:left w:w="100" w:type="dxa"/>
@@ -4445,6 +5316,7 @@
     <w:tblPr>
       <w:tblStyleRowBandSize w:val="1"/>
       <w:tblStyleColBandSize w:val="1"/>
+      <w:tblInd w:w="0" w:type="dxa"/>
       <w:tblCellMar>
         <w:top w:w="100" w:type="dxa"/>
         <w:left w:w="100" w:type="dxa"/>
@@ -4458,6 +5330,7 @@
     <w:tblPr>
       <w:tblStyleRowBandSize w:val="1"/>
       <w:tblStyleColBandSize w:val="1"/>
+      <w:tblInd w:w="0" w:type="dxa"/>
       <w:tblCellMar>
         <w:top w:w="100" w:type="dxa"/>
         <w:left w:w="100" w:type="dxa"/>
@@ -4471,6 +5344,7 @@
     <w:tblPr>
       <w:tblStyleRowBandSize w:val="1"/>
       <w:tblStyleColBandSize w:val="1"/>
+      <w:tblInd w:w="0" w:type="dxa"/>
       <w:tblCellMar>
         <w:top w:w="100" w:type="dxa"/>
         <w:left w:w="100" w:type="dxa"/>
@@ -4533,6 +5407,23 @@
       <w:ind w:left="720"/>
       <w:contextualSpacing/>
     </w:pPr>
+  </w:style>
+  <w:style w:type="paragraph" w:styleId="NormalWeb">
+    <w:name w:val="Normal (Web)"/>
+    <w:basedOn w:val="Normal"/>
+    <w:uiPriority w:val="99"/>
+    <w:semiHidden/>
+    <w:unhideWhenUsed/>
+    <w:rsid w:val="005F74DA"/>
+    <w:pPr>
+      <w:spacing w:before="100" w:beforeAutospacing="1" w:after="100" w:afterAutospacing="1" w:line="240" w:lineRule="auto"/>
+    </w:pPr>
+    <w:rPr>
+      <w:rFonts w:ascii="Times New Roman" w:eastAsia="Times New Roman" w:hAnsi="Times New Roman" w:cs="Times New Roman"/>
+      <w:sz w:val="24"/>
+      <w:szCs w:val="24"/>
+      <w:lang w:val="en-US"/>
+    </w:rPr>
   </w:style>
 </w:styles>
 </file>

</xml_diff>